<commit_message>
Enlever schéma et rajouter quelques détails sur CdC
</commit_message>
<xml_diff>
--- a/CdC_Projet.docx
+++ b/CdC_Projet.docx
@@ -37,7 +37,21 @@
         <w:pStyle w:val="Paragraphedeliste"/>
       </w:pPr>
       <w:r>
-        <w:t>Le GPS sera effectif dans la région urbaine lyonnaise (Grand Lyon) et permettra de trouver le chemin le plus efficient, en fonction de critères modifiables à tout moment par l’utilisateur (temps, distance, largeur du trottoir, pente, environnement, etc.. ).</w:t>
+        <w:t xml:space="preserve">Le GPS sera effectif dans la région urbaine lyonnaise (Grand Lyon) et permettra de trouver le chemin le plus efficient, en fonction de critères modifiables à tout moment par l’utilisateur (temps, distance, largeur du trottoir, pente, environnement, </w:t>
+      </w:r>
+      <w:r>
+        <w:t>etc.</w:t>
+      </w:r>
+      <w:r>
+        <w:t>).</w:t>
+      </w:r>
+    </w:p>
+    <w:p>
+      <w:pPr>
+        <w:pStyle w:val="Paragraphedeliste"/>
+      </w:pPr>
+      <w:r>
+        <w:t>Des paramètres optimaux seront définis pour proposer rapidement des  trajets confortables pour un utilisateur avec une poussette par exemple. Ou bien pour éviter d’emprunter des routes trop escarpées.</w:t>
       </w:r>
     </w:p>
     <w:p>
@@ -124,354 +138,9 @@
       <w:pPr>
         <w:pStyle w:val="Paragraphedeliste"/>
       </w:pPr>
-      <w:r>
-        <w:rPr>
-          <w:noProof/>
-          <w:lang w:eastAsia="fr-FR"/>
-        </w:rPr>
-        <w:pict>
-          <v:shapetype id="_x0000_t13" coordsize="21600,21600" o:spt="13" adj="16200,5400" path="m@0,l@0@1,0@1,0@2@0@2@0,21600,21600,10800xe">
-            <v:stroke joinstyle="miter"/>
-            <v:formulas>
-              <v:f eqn="val #0"/>
-              <v:f eqn="val #1"/>
-              <v:f eqn="sum height 0 #1"/>
-              <v:f eqn="sum 10800 0 #1"/>
-              <v:f eqn="sum width 0 #0"/>
-              <v:f eqn="prod @4 @3 10800"/>
-              <v:f eqn="sum width 0 @5"/>
-            </v:formulas>
-            <v:path o:connecttype="custom" o:connectlocs="@0,0;0,10800;@0,21600;21600,10800" o:connectangles="270,180,90,0" textboxrect="0,@1,@6,@2"/>
-            <v:handles>
-              <v:h position="#0,#1" xrange="0,21600" yrange="0,10800"/>
-            </v:handles>
-          </v:shapetype>
-          <v:shape id="_x0000_s2052" type="#_x0000_t13" style="position:absolute;left:0;text-align:left;margin-left:274.05pt;margin-top:136.4pt;width:57.6pt;height:9.4pt;z-index:251664384"/>
-        </w:pict>
-      </w:r>
-      <w:r>
-        <w:rPr>
-          <w:noProof/>
-          <w:lang w:eastAsia="fr-FR"/>
-        </w:rPr>
-        <w:pict>
-          <v:shapetype id="_x0000_t38" coordsize="21600,21600" o:spt="38" o:oned="t" path="m,c@0,0@1,5400@1,10800@1,16200@2,21600,21600,21600e" filled="f">
-            <v:formulas>
-              <v:f eqn="mid #0 0"/>
-              <v:f eqn="val #0"/>
-              <v:f eqn="mid #0 21600"/>
-            </v:formulas>
-            <v:path arrowok="t" fillok="f" o:connecttype="none"/>
-            <v:handles>
-              <v:h position="#0,center"/>
-            </v:handles>
-            <o:lock v:ext="edit" shapetype="t"/>
-          </v:shapetype>
-          <v:shape id="_x0000_s2051" type="#_x0000_t38" style="position:absolute;left:0;text-align:left;margin-left:58.05pt;margin-top:149.55pt;width:1in;height:30.65pt;flip:y;z-index:251663360" o:connectortype="curved" adj="10800,535631,-38685">
-            <v:stroke endarrow="block"/>
-          </v:shape>
-        </w:pict>
-      </w:r>
-      <w:r>
-        <w:rPr>
-          <w:noProof/>
-          <w:lang w:eastAsia="fr-FR"/>
-        </w:rPr>
-        <w:pict>
-          <v:shape id="_x0000_s2050" type="#_x0000_t38" style="position:absolute;left:0;text-align:left;margin-left:52.45pt;margin-top:88.8pt;width:88.25pt;height:47.6pt;z-index:251662336" o:connectortype="curved" adj="10794,-303421,-30191">
-            <v:stroke endarrow="block"/>
-          </v:shape>
-        </w:pict>
-      </w:r>
-      <w:r>
-        <w:rPr>
-          <w:noProof/>
-          <w:lang w:eastAsia="fr-FR"/>
-        </w:rPr>
-        <w:drawing>
-          <wp:anchor distT="0" distB="0" distL="114300" distR="114300" simplePos="0" relativeHeight="251660288" behindDoc="0" locked="0" layoutInCell="1" allowOverlap="1">
-            <wp:simplePos x="0" y="0"/>
-            <wp:positionH relativeFrom="column">
-              <wp:posOffset>-22860</wp:posOffset>
-            </wp:positionH>
-            <wp:positionV relativeFrom="paragraph">
-              <wp:posOffset>786130</wp:posOffset>
-            </wp:positionV>
-            <wp:extent cx="672465" cy="667385"/>
-            <wp:effectExtent l="19050" t="0" r="0" b="0"/>
-            <wp:wrapThrough wrapText="bothSides">
-              <wp:wrapPolygon edited="0">
-                <wp:start x="7343" y="0"/>
-                <wp:lineTo x="3059" y="1850"/>
-                <wp:lineTo x="-612" y="6166"/>
-                <wp:lineTo x="-612" y="14797"/>
-                <wp:lineTo x="3059" y="19730"/>
-                <wp:lineTo x="6731" y="19730"/>
-                <wp:lineTo x="6731" y="20346"/>
-                <wp:lineTo x="7343" y="20963"/>
-                <wp:lineTo x="14074" y="20963"/>
-                <wp:lineTo x="14686" y="19730"/>
-                <wp:lineTo x="18357" y="19730"/>
-                <wp:lineTo x="21416" y="15414"/>
-                <wp:lineTo x="21416" y="5549"/>
-                <wp:lineTo x="18969" y="1850"/>
-                <wp:lineTo x="14074" y="0"/>
-                <wp:lineTo x="7343" y="0"/>
-              </wp:wrapPolygon>
-            </wp:wrapThrough>
-            <wp:docPr id="13" name="Image 13" descr="Paramètres - Icônes interface gratuites"/>
-            <wp:cNvGraphicFramePr>
-              <a:graphicFrameLocks xmlns:a="http://schemas.openxmlformats.org/drawingml/2006/main" noChangeAspect="1"/>
-            </wp:cNvGraphicFramePr>
-            <a:graphic xmlns:a="http://schemas.openxmlformats.org/drawingml/2006/main">
-              <a:graphicData uri="http://schemas.openxmlformats.org/drawingml/2006/picture">
-                <pic:pic xmlns:pic="http://schemas.openxmlformats.org/drawingml/2006/picture">
-                  <pic:nvPicPr>
-                    <pic:cNvPr id="0" name="Picture 13" descr="Paramètres - Icônes interface gratuites"/>
-                    <pic:cNvPicPr>
-                      <a:picLocks noChangeAspect="1" noChangeArrowheads="1"/>
-                    </pic:cNvPicPr>
-                  </pic:nvPicPr>
-                  <pic:blipFill>
-                    <a:blip r:embed="rId7" cstate="print"/>
-                    <a:srcRect/>
-                    <a:stretch>
-                      <a:fillRect/>
-                    </a:stretch>
-                  </pic:blipFill>
-                  <pic:spPr bwMode="auto">
-                    <a:xfrm>
-                      <a:off x="0" y="0"/>
-                      <a:ext cx="672465" cy="667385"/>
-                    </a:xfrm>
-                    <a:prstGeom prst="rect">
-                      <a:avLst/>
-                    </a:prstGeom>
-                    <a:noFill/>
-                    <a:ln w="9525">
-                      <a:noFill/>
-                      <a:miter lim="800000"/>
-                      <a:headEnd/>
-                      <a:tailEnd/>
-                    </a:ln>
-                  </pic:spPr>
-                </pic:pic>
-              </a:graphicData>
-            </a:graphic>
-          </wp:anchor>
-        </w:drawing>
-      </w:r>
-      <w:r>
-        <w:rPr>
-          <w:noProof/>
-          <w:lang w:eastAsia="fr-FR"/>
-        </w:rPr>
-        <w:drawing>
-          <wp:anchor distT="0" distB="0" distL="114300" distR="114300" simplePos="0" relativeHeight="251661312" behindDoc="0" locked="0" layoutInCell="1" allowOverlap="1">
-            <wp:simplePos x="0" y="0"/>
-            <wp:positionH relativeFrom="column">
-              <wp:posOffset>33020</wp:posOffset>
-            </wp:positionH>
-            <wp:positionV relativeFrom="paragraph">
-              <wp:posOffset>1819275</wp:posOffset>
-            </wp:positionV>
-            <wp:extent cx="616585" cy="619760"/>
-            <wp:effectExtent l="19050" t="0" r="0" b="0"/>
-            <wp:wrapThrough wrapText="bothSides">
-              <wp:wrapPolygon edited="0">
-                <wp:start x="2002" y="0"/>
-                <wp:lineTo x="-667" y="1328"/>
-                <wp:lineTo x="-667" y="16598"/>
-                <wp:lineTo x="4004" y="21246"/>
-                <wp:lineTo x="10010" y="21246"/>
-                <wp:lineTo x="20021" y="21246"/>
-                <wp:lineTo x="20688" y="21246"/>
-                <wp:lineTo x="21355" y="18590"/>
-                <wp:lineTo x="21355" y="7967"/>
-                <wp:lineTo x="18686" y="5311"/>
-                <wp:lineTo x="11345" y="0"/>
-                <wp:lineTo x="2002" y="0"/>
-              </wp:wrapPolygon>
-            </wp:wrapThrough>
-            <wp:docPr id="19" name="Image 19" descr="Base de données - Icônes la technologie gratuites"/>
-            <wp:cNvGraphicFramePr>
-              <a:graphicFrameLocks xmlns:a="http://schemas.openxmlformats.org/drawingml/2006/main" noChangeAspect="1"/>
-            </wp:cNvGraphicFramePr>
-            <a:graphic xmlns:a="http://schemas.openxmlformats.org/drawingml/2006/main">
-              <a:graphicData uri="http://schemas.openxmlformats.org/drawingml/2006/picture">
-                <pic:pic xmlns:pic="http://schemas.openxmlformats.org/drawingml/2006/picture">
-                  <pic:nvPicPr>
-                    <pic:cNvPr id="0" name="Picture 19" descr="Base de données - Icônes la technologie gratuites"/>
-                    <pic:cNvPicPr>
-                      <a:picLocks noChangeAspect="1" noChangeArrowheads="1"/>
-                    </pic:cNvPicPr>
-                  </pic:nvPicPr>
-                  <pic:blipFill>
-                    <a:blip r:embed="rId8" cstate="print"/>
-                    <a:srcRect/>
-                    <a:stretch>
-                      <a:fillRect/>
-                    </a:stretch>
-                  </pic:blipFill>
-                  <pic:spPr bwMode="auto">
-                    <a:xfrm>
-                      <a:off x="0" y="0"/>
-                      <a:ext cx="616585" cy="619760"/>
-                    </a:xfrm>
-                    <a:prstGeom prst="rect">
-                      <a:avLst/>
-                    </a:prstGeom>
-                    <a:noFill/>
-                    <a:ln w="9525">
-                      <a:noFill/>
-                      <a:miter lim="800000"/>
-                      <a:headEnd/>
-                      <a:tailEnd/>
-                    </a:ln>
-                  </pic:spPr>
-                </pic:pic>
-              </a:graphicData>
-            </a:graphic>
-          </wp:anchor>
-        </w:drawing>
-      </w:r>
-      <w:r>
-        <w:rPr>
-          <w:noProof/>
-          <w:lang w:eastAsia="fr-FR"/>
-        </w:rPr>
-        <w:drawing>
-          <wp:anchor distT="0" distB="0" distL="114300" distR="114300" simplePos="0" relativeHeight="251658240" behindDoc="0" locked="0" layoutInCell="1" allowOverlap="1">
-            <wp:simplePos x="0" y="0"/>
-            <wp:positionH relativeFrom="column">
-              <wp:posOffset>4389755</wp:posOffset>
-            </wp:positionH>
-            <wp:positionV relativeFrom="paragraph">
-              <wp:posOffset>865505</wp:posOffset>
-            </wp:positionV>
-            <wp:extent cx="1855470" cy="1868170"/>
-            <wp:effectExtent l="19050" t="0" r="0" b="0"/>
-            <wp:wrapThrough wrapText="bothSides">
-              <wp:wrapPolygon edited="0">
-                <wp:start x="-222" y="0"/>
-                <wp:lineTo x="-222" y="21365"/>
-                <wp:lineTo x="21511" y="21365"/>
-                <wp:lineTo x="21511" y="0"/>
-                <wp:lineTo x="-222" y="0"/>
-              </wp:wrapPolygon>
-            </wp:wrapThrough>
-            <wp:docPr id="7" name="Image 7" descr="Trace GPS Footing Vaise Observance Fourviere Vieux Lyon Vaise, itinéraire,  parcours"/>
-            <wp:cNvGraphicFramePr>
-              <a:graphicFrameLocks xmlns:a="http://schemas.openxmlformats.org/drawingml/2006/main" noChangeAspect="1"/>
-            </wp:cNvGraphicFramePr>
-            <a:graphic xmlns:a="http://schemas.openxmlformats.org/drawingml/2006/main">
-              <a:graphicData uri="http://schemas.openxmlformats.org/drawingml/2006/picture">
-                <pic:pic xmlns:pic="http://schemas.openxmlformats.org/drawingml/2006/picture">
-                  <pic:nvPicPr>
-                    <pic:cNvPr id="0" name="Picture 7" descr="Trace GPS Footing Vaise Observance Fourviere Vieux Lyon Vaise, itinéraire,  parcours"/>
-                    <pic:cNvPicPr>
-                      <a:picLocks noChangeAspect="1" noChangeArrowheads="1"/>
-                    </pic:cNvPicPr>
-                  </pic:nvPicPr>
-                  <pic:blipFill>
-                    <a:blip r:embed="rId9"/>
-                    <a:srcRect/>
-                    <a:stretch>
-                      <a:fillRect/>
-                    </a:stretch>
-                  </pic:blipFill>
-                  <pic:spPr bwMode="auto">
-                    <a:xfrm>
-                      <a:off x="0" y="0"/>
-                      <a:ext cx="1855470" cy="1868170"/>
-                    </a:xfrm>
-                    <a:prstGeom prst="rect">
-                      <a:avLst/>
-                    </a:prstGeom>
-                    <a:noFill/>
-                    <a:ln w="9525">
-                      <a:noFill/>
-                      <a:miter lim="800000"/>
-                      <a:headEnd/>
-                      <a:tailEnd/>
-                    </a:ln>
-                  </pic:spPr>
-                </pic:pic>
-              </a:graphicData>
-            </a:graphic>
-          </wp:anchor>
-        </w:drawing>
-      </w:r>
-      <w:r>
-        <w:rPr>
-          <w:noProof/>
-          <w:lang w:eastAsia="fr-FR"/>
-        </w:rPr>
-        <w:drawing>
-          <wp:anchor distT="0" distB="0" distL="114300" distR="114300" simplePos="0" relativeHeight="251659264" behindDoc="0" locked="0" layoutInCell="1" allowOverlap="1">
-            <wp:simplePos x="0" y="0"/>
-            <wp:positionH relativeFrom="column">
-              <wp:posOffset>1424305</wp:posOffset>
-            </wp:positionH>
-            <wp:positionV relativeFrom="paragraph">
-              <wp:posOffset>1160145</wp:posOffset>
-            </wp:positionV>
-            <wp:extent cx="2351405" cy="1327785"/>
-            <wp:effectExtent l="19050" t="0" r="0" b="0"/>
-            <wp:wrapThrough wrapText="bothSides">
-              <wp:wrapPolygon edited="0">
-                <wp:start x="-175" y="0"/>
-                <wp:lineTo x="-175" y="21383"/>
-                <wp:lineTo x="21524" y="21383"/>
-                <wp:lineTo x="21524" y="0"/>
-                <wp:lineTo x="-175" y="0"/>
-              </wp:wrapPolygon>
-            </wp:wrapThrough>
-            <wp:docPr id="10" name="Image 10" descr="FAQ algorithmes, le club des développeurs et IT Pro"/>
-            <wp:cNvGraphicFramePr>
-              <a:graphicFrameLocks xmlns:a="http://schemas.openxmlformats.org/drawingml/2006/main" noChangeAspect="1"/>
-            </wp:cNvGraphicFramePr>
-            <a:graphic xmlns:a="http://schemas.openxmlformats.org/drawingml/2006/main">
-              <a:graphicData uri="http://schemas.openxmlformats.org/drawingml/2006/picture">
-                <pic:pic xmlns:pic="http://schemas.openxmlformats.org/drawingml/2006/picture">
-                  <pic:nvPicPr>
-                    <pic:cNvPr id="0" name="Picture 10" descr="FAQ algorithmes, le club des développeurs et IT Pro"/>
-                    <pic:cNvPicPr>
-                      <a:picLocks noChangeAspect="1" noChangeArrowheads="1"/>
-                    </pic:cNvPicPr>
-                  </pic:nvPicPr>
-                  <pic:blipFill>
-                    <a:blip r:embed="rId10"/>
-                    <a:srcRect/>
-                    <a:stretch>
-                      <a:fillRect/>
-                    </a:stretch>
-                  </pic:blipFill>
-                  <pic:spPr bwMode="auto">
-                    <a:xfrm>
-                      <a:off x="0" y="0"/>
-                      <a:ext cx="2351405" cy="1327785"/>
-                    </a:xfrm>
-                    <a:prstGeom prst="rect">
-                      <a:avLst/>
-                    </a:prstGeom>
-                    <a:noFill/>
-                    <a:ln w="9525">
-                      <a:noFill/>
-                      <a:miter lim="800000"/>
-                      <a:headEnd/>
-                      <a:tailEnd/>
-                    </a:ln>
-                  </pic:spPr>
-                </pic:pic>
-              </a:graphicData>
-            </a:graphic>
-          </wp:anchor>
-        </w:drawing>
-      </w:r>
     </w:p>
     <w:sectPr>
-      <w:headerReference w:type="default" r:id="rId11"/>
+      <w:headerReference w:type="default" r:id="rId7"/>
       <w:pgSz w:w="11906" w:h="16838"/>
       <w:pgMar w:top="1701" w:right="1418" w:bottom="1418" w:left="1418" w:header="709" w:footer="709" w:gutter="0"/>
       <w:cols w:space="708"/>
@@ -1367,7 +1036,7 @@
   <a:extraClrSchemeLst/>
   <a:extLst>
     <a:ext uri="{05A4C25C-085E-4340-85A3-A5531E510DB2}">
-      <thm15:themeFamily xmlns:thm15="http://schemas.microsoft.com/office/thememl/2012/main" xmlns="" name="Office Theme" id="{62F939B6-93AF-4DB8-9C6B-D6C7DFDC589F}" vid="{4A3C46E8-61CC-4603-A589-7422A47A8E4A}"/>
+      <thm15:themeFamily xmlns="" xmlns:thm15="http://schemas.microsoft.com/office/thememl/2012/main" name="Office Theme" id="{62F939B6-93AF-4DB8-9C6B-D6C7DFDC589F}" vid="{4A3C46E8-61CC-4603-A589-7422A47A8E4A}"/>
     </a:ext>
   </a:extLst>
 </a:theme>

</xml_diff>